<commit_message>
More in the last
</commit_message>
<xml_diff>
--- a/Exam-1 Answer sheet.docx
+++ b/Exam-1 Answer sheet.docx
@@ -870,384 +870,495 @@
         </w:rPr>
         <w:t xml:space="preserve">  </w:t>
       </w:r>
+      <w:r>
+        <w:rPr>
+          <w:rFonts w:asciiTheme="minorHAnsi" w:hAnsiTheme="minorHAnsi" w:cstheme="minorHAnsi"/>
+          <w:sz w:val="28"/>
+        </w:rPr>
+        <w:t>T</w:t>
+      </w:r>
+    </w:p>
+    <w:p>
+      <w:pPr>
+        <w:pStyle w:val="Questiontext"/>
+        <w:numPr>
+          <w:ilvl w:val="0"/>
+          <w:numId w:val="2"/>
+        </w:numPr>
+        <w:spacing w:line="480" w:lineRule="auto"/>
+        <w:rPr>
+          <w:rFonts w:asciiTheme="minorHAnsi" w:hAnsiTheme="minorHAnsi" w:cstheme="minorHAnsi"/>
+          <w:sz w:val="28"/>
+        </w:rPr>
+      </w:pPr>
+      <w:r>
+        <w:rPr>
+          <w:rFonts w:asciiTheme="minorHAnsi" w:hAnsiTheme="minorHAnsi" w:cstheme="minorHAnsi"/>
+          <w:sz w:val="28"/>
+        </w:rPr>
+        <w:t xml:space="preserve">  </w:t>
+      </w:r>
+      <w:r>
+        <w:rPr>
+          <w:rFonts w:asciiTheme="minorHAnsi" w:hAnsiTheme="minorHAnsi" w:cstheme="minorHAnsi"/>
+          <w:sz w:val="28"/>
+        </w:rPr>
+        <w:t>F</w:t>
+      </w:r>
+    </w:p>
+    <w:p>
+      <w:pPr>
+        <w:pStyle w:val="Questiontext"/>
+        <w:numPr>
+          <w:ilvl w:val="0"/>
+          <w:numId w:val="2"/>
+        </w:numPr>
+        <w:spacing w:line="480" w:lineRule="auto"/>
+        <w:rPr>
+          <w:rFonts w:asciiTheme="minorHAnsi" w:hAnsiTheme="minorHAnsi" w:cstheme="minorHAnsi"/>
+          <w:sz w:val="28"/>
+        </w:rPr>
+      </w:pPr>
+      <w:r>
+        <w:rPr>
+          <w:rFonts w:asciiTheme="minorHAnsi" w:hAnsiTheme="minorHAnsi" w:cstheme="minorHAnsi"/>
+          <w:sz w:val="28"/>
+        </w:rPr>
+        <w:t xml:space="preserve">  </w:t>
+      </w:r>
+      <w:r>
+        <w:rPr>
+          <w:rFonts w:asciiTheme="minorHAnsi" w:hAnsiTheme="minorHAnsi" w:cstheme="minorHAnsi"/>
+          <w:sz w:val="28"/>
+        </w:rPr>
+        <w:t>T</w:t>
+      </w:r>
+    </w:p>
+    <w:p>
+      <w:pPr>
+        <w:pStyle w:val="Questiontext"/>
+        <w:numPr>
+          <w:ilvl w:val="0"/>
+          <w:numId w:val="2"/>
+        </w:numPr>
+        <w:spacing w:line="480" w:lineRule="auto"/>
+        <w:rPr>
+          <w:rFonts w:asciiTheme="minorHAnsi" w:hAnsiTheme="minorHAnsi" w:cstheme="minorHAnsi"/>
+          <w:sz w:val="28"/>
+        </w:rPr>
+      </w:pPr>
+      <w:r>
+        <w:rPr>
+          <w:rFonts w:asciiTheme="minorHAnsi" w:hAnsiTheme="minorHAnsi" w:cstheme="minorHAnsi"/>
+          <w:sz w:val="28"/>
+        </w:rPr>
+        <w:t xml:space="preserve">  </w:t>
+      </w:r>
+      <w:r>
+        <w:rPr>
+          <w:rFonts w:asciiTheme="minorHAnsi" w:hAnsiTheme="minorHAnsi" w:cstheme="minorHAnsi"/>
+          <w:sz w:val="28"/>
+        </w:rPr>
+        <w:t>F</w:t>
+      </w:r>
+    </w:p>
+    <w:p>
+      <w:pPr>
+        <w:pStyle w:val="Questiontext"/>
+        <w:numPr>
+          <w:ilvl w:val="0"/>
+          <w:numId w:val="2"/>
+        </w:numPr>
+        <w:spacing w:line="480" w:lineRule="auto"/>
+        <w:rPr>
+          <w:rFonts w:asciiTheme="minorHAnsi" w:hAnsiTheme="minorHAnsi" w:cstheme="minorHAnsi"/>
+          <w:sz w:val="28"/>
+        </w:rPr>
+      </w:pPr>
+      <w:r>
+        <w:rPr>
+          <w:rFonts w:asciiTheme="minorHAnsi" w:hAnsiTheme="minorHAnsi" w:cstheme="minorHAnsi"/>
+          <w:sz w:val="28"/>
+        </w:rPr>
+        <w:t xml:space="preserve">  </w:t>
+      </w:r>
+      <w:r>
+        <w:rPr>
+          <w:rFonts w:asciiTheme="minorHAnsi" w:hAnsiTheme="minorHAnsi" w:cstheme="minorHAnsi"/>
+          <w:sz w:val="28"/>
+        </w:rPr>
+        <w:t>T</w:t>
+      </w:r>
+    </w:p>
+    <w:p>
+      <w:pPr>
+        <w:pStyle w:val="Questiontext"/>
+        <w:ind w:left="1440" w:firstLine="1260"/>
+        <w:rPr>
+          <w:rFonts w:ascii="Algerian" w:hAnsi="Algerian"/>
+          <w:sz w:val="28"/>
+          <w:u w:val="single"/>
+        </w:rPr>
+      </w:pPr>
+      <w:r>
+        <w:rPr>
+          <w:rFonts w:ascii="Algerian" w:hAnsi="Algerian"/>
+          <w:sz w:val="28"/>
+          <w:u w:val="single"/>
+        </w:rPr>
+        <w:t>Scenario question (each 6 points)</w:t>
+      </w:r>
+    </w:p>
+    <w:p>
+      <w:pPr>
+        <w:pStyle w:val="Questiontext"/>
+        <w:numPr>
+          <w:ilvl w:val="0"/>
+          <w:numId w:val="2"/>
+        </w:numPr>
+        <w:spacing w:line="480" w:lineRule="auto"/>
+        <w:rPr>
+          <w:rFonts w:asciiTheme="minorHAnsi" w:hAnsiTheme="minorHAnsi" w:cstheme="minorHAnsi"/>
+          <w:sz w:val="28"/>
+          <w:u w:val="single"/>
+        </w:rPr>
+      </w:pPr>
+      <w:r>
+        <w:rPr>
+          <w:rFonts w:ascii="Algerian" w:hAnsi="Algerian"/>
+          <w:sz w:val="28"/>
+          <w:u w:val="single"/>
+        </w:rPr>
+        <w:t xml:space="preserve">  </w:t>
+      </w:r>
+    </w:p>
+    <w:p>
+      <w:pPr>
+        <w:pStyle w:val="Questiontext"/>
+        <w:numPr>
+          <w:ilvl w:val="0"/>
+          <w:numId w:val="2"/>
+        </w:numPr>
+        <w:spacing w:line="480" w:lineRule="auto"/>
+        <w:rPr>
+          <w:rFonts w:asciiTheme="minorHAnsi" w:hAnsiTheme="minorHAnsi" w:cstheme="minorHAnsi"/>
+          <w:sz w:val="28"/>
+        </w:rPr>
+      </w:pPr>
+      <w:r>
+        <w:rPr>
+          <w:rFonts w:asciiTheme="minorHAnsi" w:hAnsiTheme="minorHAnsi" w:cstheme="minorHAnsi"/>
+          <w:sz w:val="28"/>
+        </w:rPr>
+        <w:t xml:space="preserve">  </w:t>
+      </w:r>
+      <w:r>
+        <w:rPr>
+          <w:rFonts w:asciiTheme="minorHAnsi" w:hAnsiTheme="minorHAnsi" w:cstheme="minorHAnsi"/>
+          <w:sz w:val="28"/>
+        </w:rPr>
+        <w:t>T</w:t>
+      </w:r>
+    </w:p>
+    <w:p>
+      <w:pPr>
+        <w:pStyle w:val="Questiontext"/>
+        <w:numPr>
+          <w:ilvl w:val="0"/>
+          <w:numId w:val="2"/>
+        </w:numPr>
+        <w:spacing w:line="480" w:lineRule="auto"/>
+        <w:rPr>
+          <w:rFonts w:asciiTheme="minorHAnsi" w:hAnsiTheme="minorHAnsi" w:cstheme="minorHAnsi"/>
+          <w:sz w:val="28"/>
+          <w:u w:val="single"/>
+        </w:rPr>
+      </w:pPr>
+      <w:r>
+        <w:rPr>
+          <w:rFonts w:asciiTheme="minorHAnsi" w:hAnsiTheme="minorHAnsi" w:cstheme="minorHAnsi"/>
+          <w:sz w:val="28"/>
+          <w:u w:val="single"/>
+        </w:rPr>
+        <w:t xml:space="preserve">  </w:t>
+      </w:r>
+    </w:p>
+    <w:p>
+      <w:pPr>
+        <w:pStyle w:val="Questiontext"/>
+        <w:numPr>
+          <w:ilvl w:val="0"/>
+          <w:numId w:val="2"/>
+        </w:numPr>
+        <w:spacing w:line="480" w:lineRule="auto"/>
+        <w:rPr>
+          <w:rFonts w:asciiTheme="minorHAnsi" w:hAnsiTheme="minorHAnsi" w:cstheme="minorHAnsi"/>
+          <w:sz w:val="28"/>
+          <w:u w:val="single"/>
+        </w:rPr>
+      </w:pPr>
+    </w:p>
+    <w:p>
+      <w:pPr>
+        <w:pStyle w:val="Question"/>
+        <w:numPr>
+          <w:ilvl w:val="0"/>
+          <w:numId w:val="0"/>
+        </w:numPr>
+        <w:ind w:left="2790"/>
+        <w:rPr>
+          <w:rFonts w:ascii="Algerian" w:hAnsi="Algerian"/>
+          <w:b w:val="0"/>
+          <w:sz w:val="28"/>
+          <w:u w:val="single"/>
+        </w:rPr>
+      </w:pPr>
+    </w:p>
+    <w:p>
+      <w:pPr>
+        <w:pStyle w:val="Question"/>
+        <w:numPr>
+          <w:ilvl w:val="0"/>
+          <w:numId w:val="0"/>
+        </w:numPr>
+        <w:ind w:left="2790"/>
+        <w:rPr>
+          <w:rFonts w:ascii="Algerian" w:hAnsi="Algerian"/>
+          <w:b w:val="0"/>
+          <w:sz w:val="28"/>
+          <w:u w:val="single"/>
+        </w:rPr>
+      </w:pPr>
+    </w:p>
+    <w:p>
+      <w:pPr>
+        <w:pStyle w:val="Question"/>
+        <w:numPr>
+          <w:ilvl w:val="0"/>
+          <w:numId w:val="0"/>
+        </w:numPr>
+        <w:ind w:left="2790"/>
+        <w:rPr>
+          <w:rFonts w:ascii="Algerian" w:hAnsi="Algerian"/>
+          <w:b w:val="0"/>
+          <w:sz w:val="28"/>
+          <w:u w:val="single"/>
+        </w:rPr>
+      </w:pPr>
+    </w:p>
+    <w:p>
+      <w:pPr>
+        <w:pStyle w:val="Question"/>
+        <w:numPr>
+          <w:ilvl w:val="0"/>
+          <w:numId w:val="0"/>
+        </w:numPr>
+        <w:ind w:left="2790"/>
+        <w:rPr>
+          <w:rFonts w:ascii="Algerian" w:hAnsi="Algerian"/>
+          <w:b w:val="0"/>
+          <w:sz w:val="28"/>
+          <w:u w:val="single"/>
+        </w:rPr>
+      </w:pPr>
+    </w:p>
+    <w:p>
+      <w:pPr>
+        <w:pStyle w:val="Question"/>
+        <w:numPr>
+          <w:ilvl w:val="0"/>
+          <w:numId w:val="0"/>
+        </w:numPr>
+        <w:ind w:left="2790"/>
+        <w:rPr>
+          <w:rFonts w:ascii="Algerian" w:hAnsi="Algerian"/>
+          <w:b w:val="0"/>
+          <w:sz w:val="28"/>
+          <w:u w:val="single"/>
+        </w:rPr>
+      </w:pPr>
+      <w:r>
+        <w:rPr>
+          <w:rFonts w:ascii="Algerian" w:hAnsi="Algerian"/>
+          <w:b w:val="0"/>
+          <w:sz w:val="28"/>
+          <w:u w:val="single"/>
+        </w:rPr>
+        <w:lastRenderedPageBreak/>
+        <w:t>Problem task: (20 points)</w:t>
+      </w:r>
+    </w:p>
+    <w:p>
+      <w:pPr>
+        <w:pStyle w:val="Questiontext"/>
+        <w:ind w:left="2430" w:firstLine="360"/>
+      </w:pPr>
+      <w:r>
+        <w:t>(28</w:t>
+      </w:r>
+      <w:r>
+        <w:t xml:space="preserve"> and 29- 5 points, 30- 10 marks)</w:t>
+      </w:r>
+    </w:p>
+    <w:p>
+      <w:pPr>
+        <w:pStyle w:val="Questiontext"/>
+        <w:numPr>
+          <w:ilvl w:val="0"/>
+          <w:numId w:val="2"/>
+        </w:numPr>
+        <w:spacing w:line="480" w:lineRule="auto"/>
+        <w:rPr>
+          <w:rFonts w:asciiTheme="minorHAnsi" w:hAnsiTheme="minorHAnsi" w:cstheme="minorHAnsi"/>
+          <w:sz w:val="28"/>
+        </w:rPr>
+      </w:pPr>
+      <w:r>
+        <w:t xml:space="preserve"> </w:t>
+      </w:r>
+    </w:p>
+    <w:p>
+      <w:pPr>
+        <w:pStyle w:val="Questiontext"/>
+        <w:numPr>
+          <w:ilvl w:val="0"/>
+          <w:numId w:val="2"/>
+        </w:numPr>
+        <w:spacing w:line="480" w:lineRule="auto"/>
+        <w:rPr>
+          <w:rFonts w:asciiTheme="minorHAnsi" w:hAnsiTheme="minorHAnsi" w:cstheme="minorHAnsi"/>
+          <w:sz w:val="28"/>
+        </w:rPr>
+      </w:pPr>
+      <w:r>
+        <w:rPr>
+          <w:rFonts w:asciiTheme="minorHAnsi" w:hAnsiTheme="minorHAnsi" w:cstheme="minorHAnsi"/>
+          <w:sz w:val="28"/>
+        </w:rPr>
+        <w:t xml:space="preserve">  </w:t>
+      </w:r>
+    </w:p>
+    <w:p>
+      <w:pPr>
+        <w:pStyle w:val="Questiontext"/>
+        <w:numPr>
+          <w:ilvl w:val="0"/>
+          <w:numId w:val="2"/>
+        </w:numPr>
+        <w:spacing w:line="480" w:lineRule="auto"/>
+        <w:rPr>
+          <w:rFonts w:asciiTheme="minorHAnsi" w:hAnsiTheme="minorHAnsi" w:cstheme="minorHAnsi"/>
+          <w:sz w:val="28"/>
+        </w:rPr>
+      </w:pPr>
+    </w:p>
+    <w:p>
+      <w:pPr>
+        <w:pStyle w:val="Questiontext"/>
+        <w:spacing w:line="480" w:lineRule="auto"/>
+        <w:rPr>
+          <w:rFonts w:asciiTheme="minorHAnsi" w:hAnsiTheme="minorHAnsi" w:cstheme="minorHAnsi"/>
+          <w:sz w:val="28"/>
+        </w:rPr>
+      </w:pPr>
+      <w:r>
+        <w:rPr>
+          <w:rFonts w:asciiTheme="minorHAnsi" w:hAnsiTheme="minorHAnsi" w:cstheme="minorHAnsi"/>
+          <w:sz w:val="28"/>
+        </w:rPr>
+        <w:t>29.1 It is a Composite Design Pattern.</w:t>
+      </w:r>
+    </w:p>
+    <w:p>
+      <w:pPr>
+        <w:pStyle w:val="Questiontext"/>
+        <w:spacing w:line="480" w:lineRule="auto"/>
+        <w:rPr>
+          <w:rFonts w:asciiTheme="minorHAnsi" w:hAnsiTheme="minorHAnsi" w:cstheme="minorHAnsi"/>
+          <w:sz w:val="28"/>
+        </w:rPr>
+      </w:pPr>
+      <w:r>
+        <w:rPr>
+          <w:rFonts w:asciiTheme="minorHAnsi" w:hAnsiTheme="minorHAnsi" w:cstheme="minorHAnsi"/>
+          <w:sz w:val="28"/>
+        </w:rPr>
+        <w:t>29.2 The tree used for instance to clarify design pattern was a Maple tree.</w:t>
+      </w:r>
+    </w:p>
+    <w:p>
+      <w:pPr>
+        <w:pStyle w:val="Questiontext"/>
+        <w:spacing w:line="480" w:lineRule="auto"/>
+        <w:rPr>
+          <w:rFonts w:asciiTheme="minorHAnsi" w:hAnsiTheme="minorHAnsi" w:cstheme="minorHAnsi"/>
+          <w:sz w:val="28"/>
+        </w:rPr>
+      </w:pPr>
+      <w:r>
+        <w:rPr>
+          <w:rFonts w:asciiTheme="minorHAnsi" w:hAnsiTheme="minorHAnsi" w:cstheme="minorHAnsi"/>
+          <w:sz w:val="28"/>
+        </w:rPr>
+        <w:t>29.3</w:t>
+      </w:r>
+      <w:r>
+        <w:rPr>
+          <w:rFonts w:asciiTheme="minorHAnsi" w:hAnsiTheme="minorHAnsi" w:cstheme="minorHAnsi"/>
+          <w:sz w:val="28"/>
+        </w:rPr>
+        <w:t xml:space="preserve"> The class diagram used is an exact copy from the Notes </w:t>
+      </w:r>
       <w:bookmarkStart w:id="0" w:name="_GoBack"/>
       <w:bookmarkEnd w:id="0"/>
       <w:r>
         <w:rPr>
           <w:rFonts w:asciiTheme="minorHAnsi" w:hAnsiTheme="minorHAnsi" w:cstheme="minorHAnsi"/>
-          <w:sz w:val="28"/>
-        </w:rPr>
-        <w:t>T</w:t>
-      </w:r>
-    </w:p>
-    <w:p>
-      <w:pPr>
-        <w:pStyle w:val="Questiontext"/>
-        <w:numPr>
-          <w:ilvl w:val="0"/>
-          <w:numId w:val="2"/>
-        </w:numPr>
-        <w:spacing w:line="480" w:lineRule="auto"/>
-        <w:rPr>
-          <w:rFonts w:asciiTheme="minorHAnsi" w:hAnsiTheme="minorHAnsi" w:cstheme="minorHAnsi"/>
-          <w:sz w:val="28"/>
-        </w:rPr>
-      </w:pPr>
-      <w:r>
-        <w:rPr>
-          <w:rFonts w:asciiTheme="minorHAnsi" w:hAnsiTheme="minorHAnsi" w:cstheme="minorHAnsi"/>
-          <w:sz w:val="28"/>
-        </w:rPr>
-        <w:t xml:space="preserve">  </w:t>
-      </w:r>
-      <w:r>
-        <w:rPr>
-          <w:rFonts w:asciiTheme="minorHAnsi" w:hAnsiTheme="minorHAnsi" w:cstheme="minorHAnsi"/>
-          <w:sz w:val="28"/>
-        </w:rPr>
-        <w:t>F</w:t>
-      </w:r>
-    </w:p>
-    <w:p>
-      <w:pPr>
-        <w:pStyle w:val="Questiontext"/>
-        <w:numPr>
-          <w:ilvl w:val="0"/>
-          <w:numId w:val="2"/>
-        </w:numPr>
-        <w:spacing w:line="480" w:lineRule="auto"/>
-        <w:rPr>
-          <w:rFonts w:asciiTheme="minorHAnsi" w:hAnsiTheme="minorHAnsi" w:cstheme="minorHAnsi"/>
-          <w:sz w:val="28"/>
-        </w:rPr>
-      </w:pPr>
-      <w:r>
-        <w:rPr>
-          <w:rFonts w:asciiTheme="minorHAnsi" w:hAnsiTheme="minorHAnsi" w:cstheme="minorHAnsi"/>
-          <w:sz w:val="28"/>
-        </w:rPr>
-        <w:t xml:space="preserve">  </w:t>
-      </w:r>
-      <w:r>
-        <w:rPr>
-          <w:rFonts w:asciiTheme="minorHAnsi" w:hAnsiTheme="minorHAnsi" w:cstheme="minorHAnsi"/>
-          <w:sz w:val="28"/>
-        </w:rPr>
-        <w:t>T</w:t>
-      </w:r>
-    </w:p>
-    <w:p>
-      <w:pPr>
-        <w:pStyle w:val="Questiontext"/>
-        <w:numPr>
-          <w:ilvl w:val="0"/>
-          <w:numId w:val="2"/>
-        </w:numPr>
-        <w:spacing w:line="480" w:lineRule="auto"/>
-        <w:rPr>
-          <w:rFonts w:asciiTheme="minorHAnsi" w:hAnsiTheme="minorHAnsi" w:cstheme="minorHAnsi"/>
-          <w:sz w:val="28"/>
-        </w:rPr>
-      </w:pPr>
-      <w:r>
-        <w:rPr>
-          <w:rFonts w:asciiTheme="minorHAnsi" w:hAnsiTheme="minorHAnsi" w:cstheme="minorHAnsi"/>
-          <w:sz w:val="28"/>
-        </w:rPr>
-        <w:t xml:space="preserve">  </w:t>
-      </w:r>
-      <w:r>
-        <w:rPr>
-          <w:rFonts w:asciiTheme="minorHAnsi" w:hAnsiTheme="minorHAnsi" w:cstheme="minorHAnsi"/>
-          <w:sz w:val="28"/>
-        </w:rPr>
-        <w:t>F</w:t>
-      </w:r>
-    </w:p>
-    <w:p>
-      <w:pPr>
-        <w:pStyle w:val="Questiontext"/>
-        <w:numPr>
-          <w:ilvl w:val="0"/>
-          <w:numId w:val="2"/>
-        </w:numPr>
-        <w:spacing w:line="480" w:lineRule="auto"/>
-        <w:rPr>
-          <w:rFonts w:asciiTheme="minorHAnsi" w:hAnsiTheme="minorHAnsi" w:cstheme="minorHAnsi"/>
-          <w:sz w:val="28"/>
-        </w:rPr>
-      </w:pPr>
-      <w:r>
-        <w:rPr>
-          <w:rFonts w:asciiTheme="minorHAnsi" w:hAnsiTheme="minorHAnsi" w:cstheme="minorHAnsi"/>
-          <w:sz w:val="28"/>
-        </w:rPr>
-        <w:t xml:space="preserve">  </w:t>
-      </w:r>
-      <w:r>
-        <w:rPr>
-          <w:rFonts w:asciiTheme="minorHAnsi" w:hAnsiTheme="minorHAnsi" w:cstheme="minorHAnsi"/>
-          <w:sz w:val="28"/>
-        </w:rPr>
-        <w:t>T</w:t>
-      </w:r>
-    </w:p>
-    <w:p>
-      <w:pPr>
-        <w:pStyle w:val="Questiontext"/>
-        <w:ind w:left="1440" w:firstLine="1260"/>
-        <w:rPr>
-          <w:rFonts w:ascii="Algerian" w:hAnsi="Algerian"/>
-          <w:sz w:val="28"/>
-          <w:u w:val="single"/>
-        </w:rPr>
-      </w:pPr>
-      <w:r>
-        <w:rPr>
-          <w:rFonts w:ascii="Algerian" w:hAnsi="Algerian"/>
-          <w:sz w:val="28"/>
-          <w:u w:val="single"/>
-        </w:rPr>
-        <w:t>Scenario question (each 6 points)</w:t>
-      </w:r>
-    </w:p>
-    <w:p>
-      <w:pPr>
-        <w:pStyle w:val="Questiontext"/>
-        <w:numPr>
-          <w:ilvl w:val="0"/>
-          <w:numId w:val="2"/>
-        </w:numPr>
-        <w:spacing w:line="480" w:lineRule="auto"/>
-        <w:rPr>
-          <w:rFonts w:asciiTheme="minorHAnsi" w:hAnsiTheme="minorHAnsi" w:cstheme="minorHAnsi"/>
-          <w:sz w:val="28"/>
-          <w:u w:val="single"/>
-        </w:rPr>
-      </w:pPr>
-      <w:r>
-        <w:rPr>
-          <w:rFonts w:ascii="Algerian" w:hAnsi="Algerian"/>
-          <w:sz w:val="28"/>
-          <w:u w:val="single"/>
-        </w:rPr>
-        <w:t xml:space="preserve">  </w:t>
-      </w:r>
-    </w:p>
-    <w:p>
-      <w:pPr>
-        <w:pStyle w:val="Questiontext"/>
-        <w:numPr>
-          <w:ilvl w:val="0"/>
-          <w:numId w:val="2"/>
-        </w:numPr>
-        <w:spacing w:line="480" w:lineRule="auto"/>
-        <w:rPr>
-          <w:rFonts w:asciiTheme="minorHAnsi" w:hAnsiTheme="minorHAnsi" w:cstheme="minorHAnsi"/>
-          <w:sz w:val="28"/>
-          <w:u w:val="single"/>
-        </w:rPr>
-      </w:pPr>
-      <w:r>
-        <w:rPr>
-          <w:rFonts w:asciiTheme="minorHAnsi" w:hAnsiTheme="minorHAnsi" w:cstheme="minorHAnsi"/>
-          <w:sz w:val="28"/>
-          <w:u w:val="single"/>
-        </w:rPr>
-        <w:t xml:space="preserve">  </w:t>
-      </w:r>
-    </w:p>
-    <w:p>
-      <w:pPr>
-        <w:pStyle w:val="Questiontext"/>
-        <w:numPr>
-          <w:ilvl w:val="0"/>
-          <w:numId w:val="2"/>
-        </w:numPr>
-        <w:spacing w:line="480" w:lineRule="auto"/>
-        <w:rPr>
-          <w:rFonts w:asciiTheme="minorHAnsi" w:hAnsiTheme="minorHAnsi" w:cstheme="minorHAnsi"/>
-          <w:sz w:val="28"/>
-          <w:u w:val="single"/>
-        </w:rPr>
-      </w:pPr>
-      <w:r>
-        <w:rPr>
-          <w:rFonts w:asciiTheme="minorHAnsi" w:hAnsiTheme="minorHAnsi" w:cstheme="minorHAnsi"/>
-          <w:sz w:val="28"/>
-          <w:u w:val="single"/>
-        </w:rPr>
-        <w:t xml:space="preserve">  </w:t>
-      </w:r>
-    </w:p>
-    <w:p>
-      <w:pPr>
-        <w:pStyle w:val="Questiontext"/>
-        <w:numPr>
-          <w:ilvl w:val="0"/>
-          <w:numId w:val="2"/>
-        </w:numPr>
-        <w:spacing w:line="480" w:lineRule="auto"/>
-        <w:rPr>
-          <w:rFonts w:asciiTheme="minorHAnsi" w:hAnsiTheme="minorHAnsi" w:cstheme="minorHAnsi"/>
-          <w:sz w:val="28"/>
-          <w:u w:val="single"/>
-        </w:rPr>
-      </w:pPr>
-    </w:p>
-    <w:p>
-      <w:pPr>
-        <w:pStyle w:val="Question"/>
-        <w:numPr>
-          <w:ilvl w:val="0"/>
-          <w:numId w:val="0"/>
-        </w:numPr>
-        <w:ind w:left="2790"/>
-        <w:rPr>
-          <w:rFonts w:ascii="Algerian" w:hAnsi="Algerian"/>
-          <w:b w:val="0"/>
-          <w:sz w:val="28"/>
-          <w:u w:val="single"/>
-        </w:rPr>
-      </w:pPr>
-    </w:p>
-    <w:p>
-      <w:pPr>
-        <w:pStyle w:val="Question"/>
-        <w:numPr>
-          <w:ilvl w:val="0"/>
-          <w:numId w:val="0"/>
-        </w:numPr>
-        <w:ind w:left="2790"/>
-        <w:rPr>
-          <w:rFonts w:ascii="Algerian" w:hAnsi="Algerian"/>
-          <w:b w:val="0"/>
-          <w:sz w:val="28"/>
-          <w:u w:val="single"/>
-        </w:rPr>
-      </w:pPr>
-    </w:p>
-    <w:p>
-      <w:pPr>
-        <w:pStyle w:val="Question"/>
-        <w:numPr>
-          <w:ilvl w:val="0"/>
-          <w:numId w:val="0"/>
-        </w:numPr>
-        <w:ind w:left="2790"/>
-        <w:rPr>
-          <w:rFonts w:ascii="Algerian" w:hAnsi="Algerian"/>
-          <w:b w:val="0"/>
-          <w:sz w:val="28"/>
-          <w:u w:val="single"/>
-        </w:rPr>
-      </w:pPr>
-    </w:p>
-    <w:p>
-      <w:pPr>
-        <w:pStyle w:val="Question"/>
-        <w:numPr>
-          <w:ilvl w:val="0"/>
-          <w:numId w:val="0"/>
-        </w:numPr>
-        <w:ind w:left="2790"/>
-        <w:rPr>
-          <w:rFonts w:ascii="Algerian" w:hAnsi="Algerian"/>
-          <w:b w:val="0"/>
-          <w:sz w:val="28"/>
-          <w:u w:val="single"/>
-        </w:rPr>
-      </w:pPr>
-    </w:p>
-    <w:p>
-      <w:pPr>
-        <w:pStyle w:val="Question"/>
-        <w:numPr>
-          <w:ilvl w:val="0"/>
-          <w:numId w:val="0"/>
-        </w:numPr>
-        <w:ind w:left="2790"/>
-        <w:rPr>
-          <w:rFonts w:ascii="Algerian" w:hAnsi="Algerian"/>
-          <w:b w:val="0"/>
-          <w:sz w:val="28"/>
-          <w:u w:val="single"/>
-        </w:rPr>
-      </w:pPr>
-      <w:r>
-        <w:rPr>
-          <w:rFonts w:ascii="Algerian" w:hAnsi="Algerian"/>
-          <w:b w:val="0"/>
-          <w:sz w:val="28"/>
-          <w:u w:val="single"/>
-        </w:rPr>
-        <w:lastRenderedPageBreak/>
-        <w:t>Problem task: (20 points)</w:t>
-      </w:r>
-    </w:p>
-    <w:p>
-      <w:pPr>
-        <w:pStyle w:val="Questiontext"/>
-        <w:ind w:left="2430" w:firstLine="360"/>
-      </w:pPr>
-      <w:r>
-        <w:t>(28</w:t>
-      </w:r>
-      <w:r>
-        <w:t xml:space="preserve"> and 29- 5 points, 30- 10 marks)</w:t>
-      </w:r>
-    </w:p>
-    <w:p>
-      <w:pPr>
-        <w:pStyle w:val="Questiontext"/>
-        <w:numPr>
-          <w:ilvl w:val="0"/>
-          <w:numId w:val="2"/>
-        </w:numPr>
-        <w:spacing w:line="480" w:lineRule="auto"/>
-        <w:rPr>
-          <w:rFonts w:asciiTheme="minorHAnsi" w:hAnsiTheme="minorHAnsi" w:cstheme="minorHAnsi"/>
-          <w:sz w:val="28"/>
-        </w:rPr>
-      </w:pPr>
-      <w:r>
-        <w:t xml:space="preserve"> </w:t>
-      </w:r>
-    </w:p>
-    <w:p>
-      <w:pPr>
-        <w:pStyle w:val="Questiontext"/>
-        <w:numPr>
-          <w:ilvl w:val="0"/>
-          <w:numId w:val="2"/>
-        </w:numPr>
-        <w:spacing w:line="480" w:lineRule="auto"/>
-        <w:rPr>
-          <w:rFonts w:asciiTheme="minorHAnsi" w:hAnsiTheme="minorHAnsi" w:cstheme="minorHAnsi"/>
-          <w:sz w:val="28"/>
-        </w:rPr>
-      </w:pPr>
-      <w:r>
-        <w:rPr>
-          <w:rFonts w:asciiTheme="minorHAnsi" w:hAnsiTheme="minorHAnsi" w:cstheme="minorHAnsi"/>
-          <w:sz w:val="28"/>
-        </w:rPr>
-        <w:t xml:space="preserve">  </w:t>
-      </w:r>
-    </w:p>
-    <w:p>
-      <w:pPr>
-        <w:pStyle w:val="Questiontext"/>
-        <w:numPr>
-          <w:ilvl w:val="0"/>
-          <w:numId w:val="2"/>
-        </w:numPr>
-        <w:spacing w:line="480" w:lineRule="auto"/>
-        <w:rPr>
-          <w:rFonts w:asciiTheme="minorHAnsi" w:hAnsiTheme="minorHAnsi" w:cstheme="minorHAnsi"/>
-          <w:sz w:val="28"/>
-        </w:rPr>
-      </w:pPr>
+          <w:noProof/>
+          <w:sz w:val="28"/>
+        </w:rPr>
+        <w:drawing>
+          <wp:inline distT="0" distB="0" distL="0" distR="0">
+            <wp:extent cx="5943600" cy="3578860"/>
+            <wp:effectExtent l="0" t="0" r="0" b="2540"/>
+            <wp:docPr id="5" name="Picture 5" descr="A screenshot of a cell phone&#10;&#10;Description generated with high confidence"/>
+            <wp:cNvGraphicFramePr>
+              <a:graphicFrameLocks xmlns:a="http://schemas.openxmlformats.org/drawingml/2006/main" noChangeAspect="1"/>
+            </wp:cNvGraphicFramePr>
+            <a:graphic xmlns:a="http://schemas.openxmlformats.org/drawingml/2006/main">
+              <a:graphicData uri="http://schemas.openxmlformats.org/drawingml/2006/picture">
+                <pic:pic xmlns:pic="http://schemas.openxmlformats.org/drawingml/2006/picture">
+                  <pic:nvPicPr>
+                    <pic:cNvPr id="5" name="class.PNG"/>
+                    <pic:cNvPicPr/>
+                  </pic:nvPicPr>
+                  <pic:blipFill>
+                    <a:blip r:embed="rId8">
+                      <a:extLst>
+                        <a:ext uri="{28A0092B-C50C-407E-A947-70E740481C1C}">
+                          <a14:useLocalDpi xmlns:a14="http://schemas.microsoft.com/office/drawing/2010/main" val="0"/>
+                        </a:ext>
+                      </a:extLst>
+                    </a:blip>
+                    <a:stretch>
+                      <a:fillRect/>
+                    </a:stretch>
+                  </pic:blipFill>
+                  <pic:spPr>
+                    <a:xfrm>
+                      <a:off x="0" y="0"/>
+                      <a:ext cx="5943600" cy="3578860"/>
+                    </a:xfrm>
+                    <a:prstGeom prst="rect">
+                      <a:avLst/>
+                    </a:prstGeom>
+                  </pic:spPr>
+                </pic:pic>
+              </a:graphicData>
+            </a:graphic>
+          </wp:inline>
+        </w:drawing>
+      </w:r>
     </w:p>
     <w:p>
       <w:pPr>
@@ -1262,8 +1373,8 @@
     </w:p>
     <w:p/>
     <w:sectPr>
-      <w:headerReference w:type="default" r:id="rId7"/>
-      <w:footerReference w:type="default" r:id="rId8"/>
+      <w:headerReference w:type="default" r:id="rId9"/>
+      <w:footerReference w:type="default" r:id="rId10"/>
       <w:pgSz w:w="12240" w:h="15840"/>
       <w:pgMar w:top="1440" w:right="1440" w:bottom="1440" w:left="1440" w:header="720" w:footer="720" w:gutter="0"/>
       <w:cols w:space="720"/>
@@ -1365,7 +1476,7 @@
               <w:noProof/>
               <w:color w:val="FFFFFF"/>
             </w:rPr>
-            <w:t>2</w:t>
+            <w:t>3</w:t>
           </w:r>
           <w:r>
             <w:fldChar w:fldCharType="end"/>
@@ -2867,4 +2978,16 @@
     </a:ext>
   </a:extLst>
 </a:theme>
+</file>
+
+<file path=customXml/item1.xml><?xml version="1.0" encoding="utf-8"?>
+<b:Sources xmlns:b="http://schemas.openxmlformats.org/officeDocument/2006/bibliography" xmlns="http://schemas.openxmlformats.org/officeDocument/2006/bibliography" SelectedStyle="\APASixthEditionOfficeOnline.xsl" StyleName="APA" Version="6"/>
+</file>
+
+<file path=customXml/itemProps1.xml><?xml version="1.0" encoding="utf-8"?>
+<ds:datastoreItem xmlns:ds="http://schemas.openxmlformats.org/officeDocument/2006/customXml" ds:itemID="{AA6FCCE1-2C89-425F-8B52-17E24C6C5D21}">
+  <ds:schemaRefs>
+    <ds:schemaRef ds:uri="http://schemas.openxmlformats.org/officeDocument/2006/bibliography"/>
+  </ds:schemaRefs>
+</ds:datastoreItem>
 </file>
</xml_diff>